<commit_message>
minor updates to slides/notes
</commit_message>
<xml_diff>
--- a/Presentation/Crypto-Pitfalls.docx
+++ b/Presentation/Crypto-Pitfalls.docx
@@ -10,664 +10,677 @@
           <w:szCs w:val="24"/>
         </w:rPr>
       </w:pPr>
-      <w:r>
-        <w:rPr>
-          <w:b/>
-          <w:sz w:val="24"/>
-          <w:szCs w:val="24"/>
-        </w:rPr>
-        <w:t>Prep Notes</w:t>
-      </w:r>
-    </w:p>
-    <w:p>
-      <w:pPr>
-        <w:pStyle w:val="ListParagraph"/>
-        <w:numPr>
-          <w:ilvl w:val="0"/>
-          <w:numId w:val="1"/>
-        </w:numPr>
-        <w:rPr>
-          <w:sz w:val="24"/>
-          <w:szCs w:val="24"/>
-        </w:rPr>
-      </w:pPr>
-      <w:r>
-        <w:rPr>
-          <w:sz w:val="24"/>
-          <w:szCs w:val="24"/>
-        </w:rPr>
-        <w:t>Increase text size in Visual Studio</w:t>
-      </w:r>
-    </w:p>
-    <w:p>
-      <w:pPr>
-        <w:pStyle w:val="ListParagraph"/>
-        <w:numPr>
-          <w:ilvl w:val="0"/>
-          <w:numId w:val="1"/>
-        </w:numPr>
-        <w:rPr>
-          <w:sz w:val="24"/>
-          <w:szCs w:val="24"/>
-        </w:rPr>
-      </w:pPr>
-      <w:r>
-        <w:rPr>
-          <w:sz w:val="24"/>
-          <w:szCs w:val="24"/>
-        </w:rPr>
-        <w:t>Familiarize with zoom</w:t>
-      </w:r>
-      <w:r>
-        <w:rPr>
-          <w:sz w:val="24"/>
-          <w:szCs w:val="24"/>
-        </w:rPr>
-        <w:t xml:space="preserve"> </w:t>
-      </w:r>
-      <w:r>
-        <w:rPr>
-          <w:sz w:val="24"/>
-          <w:szCs w:val="24"/>
-        </w:rPr>
-        <w:t>tool</w:t>
-      </w:r>
-    </w:p>
-    <w:p>
-      <w:pPr>
-        <w:pStyle w:val="ListParagraph"/>
-        <w:numPr>
-          <w:ilvl w:val="0"/>
-          <w:numId w:val="1"/>
-        </w:numPr>
-        <w:rPr>
-          <w:sz w:val="24"/>
-          <w:szCs w:val="24"/>
-        </w:rPr>
-      </w:pPr>
-      <w:r>
-        <w:rPr>
-          <w:sz w:val="24"/>
-          <w:szCs w:val="24"/>
-        </w:rPr>
-        <w:t>Set Client and VulnServer1 as startup projects</w:t>
-      </w:r>
-    </w:p>
-    <w:p>
-      <w:pPr>
-        <w:rPr>
-          <w:b/>
-          <w:sz w:val="24"/>
-          <w:szCs w:val="24"/>
-        </w:rPr>
-      </w:pPr>
-      <w:r>
-        <w:rPr>
-          <w:b/>
-          <w:sz w:val="24"/>
-          <w:szCs w:val="24"/>
-        </w:rPr>
-        <w:t>Coding:</w:t>
-      </w:r>
-    </w:p>
-    <w:p>
-      <w:pPr>
-        <w:pStyle w:val="ListParagraph"/>
-        <w:numPr>
-          <w:ilvl w:val="0"/>
-          <w:numId w:val="1"/>
-        </w:numPr>
-        <w:rPr>
-          <w:i/>
-          <w:sz w:val="24"/>
-          <w:szCs w:val="24"/>
-        </w:rPr>
-      </w:pPr>
-      <w:proofErr w:type="spellStart"/>
-      <w:r>
-        <w:rPr>
-          <w:sz w:val="24"/>
-          <w:szCs w:val="24"/>
-        </w:rPr>
-        <w:t>Utils</w:t>
-      </w:r>
-      <w:proofErr w:type="spellEnd"/>
-      <w:r>
-        <w:rPr>
-          <w:sz w:val="24"/>
-          <w:szCs w:val="24"/>
-        </w:rPr>
-        <w:t>…</w:t>
-      </w:r>
-      <w:proofErr w:type="spellStart"/>
-      <w:r>
-        <w:rPr>
-          <w:sz w:val="24"/>
-          <w:szCs w:val="24"/>
-        </w:rPr>
-        <w:t>QuickCrypto.cs</w:t>
-      </w:r>
-      <w:proofErr w:type="spellEnd"/>
-      <w:r>
-        <w:rPr>
-          <w:sz w:val="24"/>
-          <w:szCs w:val="24"/>
-        </w:rPr>
-        <w:t xml:space="preserve">: </w:t>
-      </w:r>
-      <w:r>
-        <w:rPr>
-          <w:sz w:val="24"/>
-          <w:szCs w:val="24"/>
-        </w:rPr>
-        <w:t>Paste encrypt/decrypt methods</w:t>
-      </w:r>
-      <w:r>
-        <w:rPr>
-          <w:sz w:val="24"/>
-          <w:szCs w:val="24"/>
-        </w:rPr>
-        <w:t xml:space="preserve"> from MSDN. </w:t>
-      </w:r>
-    </w:p>
-    <w:p>
-      <w:pPr>
-        <w:pStyle w:val="ListParagraph"/>
-        <w:numPr>
-          <w:ilvl w:val="1"/>
-          <w:numId w:val="1"/>
-        </w:numPr>
-        <w:rPr>
-          <w:i/>
-          <w:sz w:val="24"/>
-          <w:szCs w:val="24"/>
-        </w:rPr>
-      </w:pPr>
-      <w:r>
-        <w:rPr>
-          <w:i/>
-          <w:sz w:val="24"/>
-          <w:szCs w:val="24"/>
-        </w:rPr>
-        <w:t>Snippet</w:t>
-      </w:r>
-      <w:r>
-        <w:rPr>
-          <w:i/>
-          <w:sz w:val="24"/>
-          <w:szCs w:val="24"/>
-        </w:rPr>
-        <w:t xml:space="preserve">.txt in case internet </w:t>
-      </w:r>
-      <w:r>
-        <w:rPr>
-          <w:i/>
-          <w:sz w:val="24"/>
-          <w:szCs w:val="24"/>
-        </w:rPr>
-        <w:t>is</w:t>
-      </w:r>
-      <w:r>
-        <w:rPr>
-          <w:i/>
-          <w:sz w:val="24"/>
-          <w:szCs w:val="24"/>
-        </w:rPr>
-        <w:t xml:space="preserve"> not up.</w:t>
-      </w:r>
-    </w:p>
-    <w:p>
-      <w:pPr>
-        <w:pStyle w:val="ListParagraph"/>
-        <w:numPr>
-          <w:ilvl w:val="1"/>
-          <w:numId w:val="1"/>
-        </w:numPr>
-        <w:rPr>
-          <w:sz w:val="24"/>
-          <w:szCs w:val="24"/>
-        </w:rPr>
-      </w:pPr>
-      <w:r>
-        <w:rPr>
-          <w:sz w:val="24"/>
-          <w:szCs w:val="24"/>
-        </w:rPr>
-        <w:t>Fix the comment that wraps to two lines</w:t>
-      </w:r>
-    </w:p>
-    <w:p>
-      <w:pPr>
-        <w:pStyle w:val="ListParagraph"/>
-        <w:numPr>
-          <w:ilvl w:val="1"/>
-          <w:numId w:val="1"/>
-        </w:numPr>
-        <w:rPr>
-          <w:sz w:val="24"/>
-          <w:szCs w:val="24"/>
-        </w:rPr>
-      </w:pPr>
-      <w:r>
-        <w:rPr>
-          <w:sz w:val="24"/>
-          <w:szCs w:val="24"/>
-        </w:rPr>
-        <w:t>Make the methods public</w:t>
-      </w:r>
-    </w:p>
-    <w:p>
-      <w:pPr>
-        <w:pStyle w:val="ListParagraph"/>
-        <w:numPr>
-          <w:ilvl w:val="0"/>
-          <w:numId w:val="1"/>
-        </w:numPr>
-        <w:rPr>
-          <w:sz w:val="24"/>
-          <w:szCs w:val="24"/>
-        </w:rPr>
-      </w:pPr>
-      <w:r>
-        <w:rPr>
-          <w:sz w:val="24"/>
-          <w:szCs w:val="24"/>
-        </w:rPr>
-        <w:t>Client…</w:t>
-      </w:r>
-      <w:r>
-        <w:rPr>
-          <w:sz w:val="24"/>
-          <w:szCs w:val="24"/>
-        </w:rPr>
-        <w:t>Form1.cs</w:t>
-      </w:r>
-      <w:r>
-        <w:rPr>
-          <w:sz w:val="24"/>
-          <w:szCs w:val="24"/>
-        </w:rPr>
-        <w:t>:</w:t>
-      </w:r>
-      <w:r>
-        <w:rPr>
-          <w:sz w:val="24"/>
-          <w:szCs w:val="24"/>
-        </w:rPr>
-        <w:t xml:space="preserve"> complete the code</w:t>
-      </w:r>
-      <w:r>
-        <w:rPr>
-          <w:sz w:val="24"/>
-          <w:szCs w:val="24"/>
-        </w:rPr>
-        <w:t xml:space="preserve"> behind the Generate button</w:t>
-      </w:r>
-    </w:p>
-    <w:p>
-      <w:pPr>
-        <w:pStyle w:val="ListParagraph"/>
-        <w:numPr>
-          <w:ilvl w:val="1"/>
-          <w:numId w:val="1"/>
-        </w:numPr>
-        <w:rPr>
-          <w:sz w:val="24"/>
-          <w:szCs w:val="24"/>
-        </w:rPr>
-      </w:pPr>
-      <w:r>
-        <w:rPr>
-          <w:sz w:val="24"/>
-          <w:szCs w:val="24"/>
-        </w:rPr>
-        <w:t>Snippet.txt if you forget</w:t>
-      </w:r>
-    </w:p>
-    <w:p>
-      <w:pPr>
-        <w:pStyle w:val="ListParagraph"/>
-        <w:numPr>
-          <w:ilvl w:val="1"/>
-          <w:numId w:val="1"/>
-        </w:numPr>
-        <w:rPr>
-          <w:sz w:val="24"/>
-          <w:szCs w:val="24"/>
-        </w:rPr>
-      </w:pPr>
-      <w:r>
-        <w:rPr>
-          <w:sz w:val="24"/>
-          <w:szCs w:val="24"/>
-        </w:rPr>
-        <w:t>Hmm, where do we get the IV?</w:t>
-      </w:r>
-      <w:r>
-        <w:rPr>
-          <w:sz w:val="24"/>
-          <w:szCs w:val="24"/>
-        </w:rPr>
-        <w:t xml:space="preserve"> </w:t>
-      </w:r>
-      <w:r>
-        <w:rPr>
-          <w:sz w:val="24"/>
-          <w:szCs w:val="24"/>
-        </w:rPr>
-        <w:t>Refer back to the MSDN</w:t>
-      </w:r>
-      <w:r>
-        <w:rPr>
-          <w:sz w:val="24"/>
-          <w:szCs w:val="24"/>
-        </w:rPr>
-        <w:t>. Not clear how we should handle it.</w:t>
-      </w:r>
-    </w:p>
-    <w:p>
-      <w:pPr>
-        <w:pStyle w:val="ListParagraph"/>
-        <w:numPr>
-          <w:ilvl w:val="1"/>
-          <w:numId w:val="1"/>
-        </w:numPr>
-        <w:rPr>
-          <w:sz w:val="24"/>
-          <w:szCs w:val="24"/>
-        </w:rPr>
-      </w:pPr>
-      <w:r>
-        <w:rPr>
-          <w:sz w:val="24"/>
-          <w:szCs w:val="24"/>
-        </w:rPr>
-        <w:t>Let’s assume it’s like the encryption key and doesn’t change every time</w:t>
-      </w:r>
-    </w:p>
-    <w:p>
-      <w:pPr>
-        <w:pStyle w:val="ListParagraph"/>
-        <w:numPr>
-          <w:ilvl w:val="0"/>
-          <w:numId w:val="1"/>
-        </w:numPr>
-        <w:rPr>
-          <w:sz w:val="24"/>
-          <w:szCs w:val="24"/>
-        </w:rPr>
-      </w:pPr>
-      <w:r>
-        <w:rPr>
-          <w:sz w:val="24"/>
-          <w:szCs w:val="24"/>
-        </w:rPr>
-        <w:t>Run it</w:t>
-      </w:r>
-    </w:p>
-    <w:p>
-      <w:pPr>
-        <w:pStyle w:val="ListParagraph"/>
-        <w:numPr>
-          <w:ilvl w:val="1"/>
-          <w:numId w:val="1"/>
-        </w:numPr>
-        <w:rPr>
-          <w:sz w:val="24"/>
-          <w:szCs w:val="24"/>
-        </w:rPr>
-      </w:pPr>
-      <w:r>
-        <w:rPr>
-          <w:sz w:val="24"/>
-          <w:szCs w:val="24"/>
-        </w:rPr>
-        <w:t>Looks nicely random and unreadable</w:t>
-      </w:r>
-    </w:p>
-    <w:p>
-      <w:pPr>
-        <w:pStyle w:val="ListParagraph"/>
-        <w:numPr>
-          <w:ilvl w:val="2"/>
-          <w:numId w:val="1"/>
-        </w:numPr>
-        <w:rPr>
-          <w:sz w:val="24"/>
-          <w:szCs w:val="24"/>
-        </w:rPr>
-      </w:pPr>
-      <w:r>
-        <w:rPr>
-          <w:sz w:val="24"/>
-          <w:szCs w:val="24"/>
-        </w:rPr>
-        <w:t xml:space="preserve">Size is double since I’m using two hex characters for each byte of the </w:t>
-      </w:r>
-      <w:proofErr w:type="spellStart"/>
-      <w:r>
-        <w:rPr>
-          <w:sz w:val="24"/>
-          <w:szCs w:val="24"/>
-        </w:rPr>
-        <w:t>ciphertext</w:t>
-      </w:r>
-      <w:proofErr w:type="spellEnd"/>
-      <w:r>
-        <w:rPr>
-          <w:sz w:val="24"/>
-          <w:szCs w:val="24"/>
-        </w:rPr>
-        <w:t>. Could have used base64 but let’s keep it simple.</w:t>
-      </w:r>
-    </w:p>
-    <w:p>
-      <w:pPr>
-        <w:pStyle w:val="ListParagraph"/>
-        <w:numPr>
-          <w:ilvl w:val="1"/>
-          <w:numId w:val="1"/>
-        </w:numPr>
-        <w:rPr>
-          <w:sz w:val="24"/>
-          <w:szCs w:val="24"/>
-        </w:rPr>
-      </w:pPr>
-      <w:r>
-        <w:rPr>
-          <w:sz w:val="24"/>
-          <w:szCs w:val="24"/>
-        </w:rPr>
-        <w:t>But wait… notice that when I regenerate the token, only the last block changes</w:t>
-      </w:r>
-    </w:p>
-    <w:p>
-      <w:pPr>
-        <w:pStyle w:val="ListParagraph"/>
-        <w:numPr>
-          <w:ilvl w:val="1"/>
-          <w:numId w:val="1"/>
-        </w:numPr>
-        <w:rPr>
-          <w:sz w:val="24"/>
-          <w:szCs w:val="24"/>
-        </w:rPr>
-      </w:pPr>
-      <w:r>
-        <w:rPr>
-          <w:sz w:val="24"/>
-          <w:szCs w:val="24"/>
-        </w:rPr>
-        <w:t xml:space="preserve">AES is a block cipher, which means it operates on a whole block at a time (16 bytes – 128 bits in this case). </w:t>
-      </w:r>
-    </w:p>
-    <w:p>
-      <w:pPr>
-        <w:pStyle w:val="ListParagraph"/>
-        <w:numPr>
-          <w:ilvl w:val="2"/>
-          <w:numId w:val="1"/>
-        </w:numPr>
-        <w:rPr>
-          <w:sz w:val="24"/>
-          <w:szCs w:val="24"/>
-        </w:rPr>
-      </w:pPr>
-      <w:r>
-        <w:rPr>
-          <w:sz w:val="24"/>
-          <w:szCs w:val="24"/>
-        </w:rPr>
-        <w:t>So you notice that any tiny change in the timestamp portion of the plain text makes that whole block change in unpredictable ways.</w:t>
-      </w:r>
-    </w:p>
-    <w:p>
-      <w:pPr>
-        <w:pStyle w:val="ListParagraph"/>
-        <w:numPr>
-          <w:ilvl w:val="2"/>
-          <w:numId w:val="1"/>
-        </w:numPr>
-        <w:rPr>
-          <w:sz w:val="24"/>
-          <w:szCs w:val="24"/>
-        </w:rPr>
-      </w:pPr>
-      <w:r>
-        <w:rPr>
-          <w:sz w:val="24"/>
-          <w:szCs w:val="24"/>
-        </w:rPr>
-        <w:t>But it does nothing to scramble the earlier blocks that didn’t change. This means our goal of secrecy is a failure, because you can tell if the account numbers are the same on two blocks just by looking at the cipher text.</w:t>
-      </w:r>
-    </w:p>
-    <w:p>
-      <w:pPr>
-        <w:pStyle w:val="ListParagraph"/>
-        <w:numPr>
-          <w:ilvl w:val="2"/>
-          <w:numId w:val="1"/>
-        </w:numPr>
-        <w:rPr>
-          <w:sz w:val="24"/>
-          <w:szCs w:val="24"/>
-        </w:rPr>
-      </w:pPr>
-      <w:r>
-        <w:rPr>
-          <w:sz w:val="24"/>
-          <w:szCs w:val="24"/>
-        </w:rPr>
-        <w:t>Note that a change in the account number causes changes to cascade to the later blocks too. We’ll come back to this later.</w:t>
-      </w:r>
-    </w:p>
-    <w:p>
-      <w:pPr>
-        <w:pStyle w:val="ListParagraph"/>
-        <w:numPr>
-          <w:ilvl w:val="0"/>
-          <w:numId w:val="1"/>
-        </w:numPr>
-        <w:rPr>
-          <w:sz w:val="24"/>
-          <w:szCs w:val="24"/>
-        </w:rPr>
-      </w:pPr>
-      <w:r>
-        <w:rPr>
-          <w:sz w:val="24"/>
-          <w:szCs w:val="24"/>
-        </w:rPr>
-        <w:t xml:space="preserve">Fix to use </w:t>
-      </w:r>
-      <w:proofErr w:type="spellStart"/>
-      <w:r>
-        <w:rPr>
-          <w:sz w:val="24"/>
-          <w:szCs w:val="24"/>
-        </w:rPr>
-        <w:t>QuickCrypto.GetRandomIV</w:t>
-      </w:r>
-      <w:proofErr w:type="spellEnd"/>
-    </w:p>
-    <w:p>
-      <w:pPr>
-        <w:pStyle w:val="ListParagraph"/>
-        <w:numPr>
-          <w:ilvl w:val="1"/>
-          <w:numId w:val="1"/>
-        </w:numPr>
-        <w:rPr>
-          <w:sz w:val="24"/>
-          <w:szCs w:val="24"/>
-        </w:rPr>
-      </w:pPr>
-      <w:r>
-        <w:rPr>
-          <w:sz w:val="24"/>
-          <w:szCs w:val="24"/>
-        </w:rPr>
-        <w:t xml:space="preserve">The IV will be required to decrypt at other end, but it’s not a secret so we’ll just include it as the first block of </w:t>
-      </w:r>
-      <w:proofErr w:type="spellStart"/>
-      <w:r>
-        <w:rPr>
-          <w:sz w:val="24"/>
-          <w:szCs w:val="24"/>
-        </w:rPr>
-        <w:t>ciphertext</w:t>
-      </w:r>
-      <w:proofErr w:type="spellEnd"/>
-      <w:r>
-        <w:rPr>
-          <w:sz w:val="24"/>
-          <w:szCs w:val="24"/>
-        </w:rPr>
-        <w:t xml:space="preserve"> (</w:t>
-      </w:r>
-      <w:r>
-        <w:rPr>
-          <w:b/>
-          <w:sz w:val="24"/>
-          <w:szCs w:val="24"/>
-        </w:rPr>
-        <w:t>don’t forget to add this line</w:t>
-      </w:r>
-      <w:r>
-        <w:rPr>
-          <w:sz w:val="24"/>
-          <w:szCs w:val="24"/>
-        </w:rPr>
-        <w:t>)</w:t>
-      </w:r>
-    </w:p>
-    <w:p>
-      <w:pPr>
-        <w:pStyle w:val="ListParagraph"/>
-        <w:numPr>
-          <w:ilvl w:val="1"/>
-          <w:numId w:val="1"/>
-        </w:numPr>
-        <w:rPr>
-          <w:sz w:val="24"/>
-          <w:szCs w:val="24"/>
-        </w:rPr>
-      </w:pPr>
-      <w:r>
-        <w:rPr>
-          <w:sz w:val="24"/>
-          <w:szCs w:val="24"/>
-        </w:rPr>
-        <w:t>Now the who</w:t>
-      </w:r>
       <w:bookmarkStart w:id="0" w:name="_GoBack"/>
       <w:bookmarkEnd w:id="0"/>
       <w:r>
         <w:rPr>
-          <w:sz w:val="24"/>
-          <w:szCs w:val="24"/>
-        </w:rPr>
-        <w:t>le thing changes every time even if the plaintext didn’t change</w:t>
+          <w:b/>
+          <w:sz w:val="24"/>
+          <w:szCs w:val="24"/>
+        </w:rPr>
+        <w:t>Prep Notes</w:t>
+      </w:r>
+    </w:p>
+    <w:p>
+      <w:pPr>
+        <w:pStyle w:val="ListParagraph"/>
+        <w:numPr>
+          <w:ilvl w:val="0"/>
+          <w:numId w:val="1"/>
+        </w:numPr>
+        <w:rPr>
+          <w:sz w:val="24"/>
+          <w:szCs w:val="24"/>
+        </w:rPr>
+      </w:pPr>
+      <w:r>
+        <w:rPr>
+          <w:sz w:val="24"/>
+          <w:szCs w:val="24"/>
+        </w:rPr>
+        <w:t>Increase text size in Visual Studio</w:t>
+      </w:r>
+    </w:p>
+    <w:p>
+      <w:pPr>
+        <w:pStyle w:val="ListParagraph"/>
+        <w:numPr>
+          <w:ilvl w:val="0"/>
+          <w:numId w:val="1"/>
+        </w:numPr>
+        <w:rPr>
+          <w:sz w:val="24"/>
+          <w:szCs w:val="24"/>
+        </w:rPr>
+      </w:pPr>
+      <w:r>
+        <w:rPr>
+          <w:sz w:val="24"/>
+          <w:szCs w:val="24"/>
+        </w:rPr>
+        <w:t>Familiarize with zoom</w:t>
+      </w:r>
+      <w:r>
+        <w:rPr>
+          <w:sz w:val="24"/>
+          <w:szCs w:val="24"/>
+        </w:rPr>
+        <w:t xml:space="preserve"> </w:t>
+      </w:r>
+      <w:r>
+        <w:rPr>
+          <w:sz w:val="24"/>
+          <w:szCs w:val="24"/>
+        </w:rPr>
+        <w:t>tool</w:t>
+      </w:r>
+    </w:p>
+    <w:p>
+      <w:pPr>
+        <w:pStyle w:val="ListParagraph"/>
+        <w:numPr>
+          <w:ilvl w:val="0"/>
+          <w:numId w:val="1"/>
+        </w:numPr>
+        <w:rPr>
+          <w:sz w:val="24"/>
+          <w:szCs w:val="24"/>
+        </w:rPr>
+      </w:pPr>
+      <w:r>
+        <w:rPr>
+          <w:sz w:val="24"/>
+          <w:szCs w:val="24"/>
+        </w:rPr>
+        <w:t>Set Client and VulnServer1 as startup projects</w:t>
+      </w:r>
+    </w:p>
+    <w:p>
+      <w:pPr>
+        <w:pStyle w:val="ListParagraph"/>
+        <w:numPr>
+          <w:ilvl w:val="0"/>
+          <w:numId w:val="1"/>
+        </w:numPr>
+        <w:rPr>
+          <w:sz w:val="24"/>
+          <w:szCs w:val="24"/>
+        </w:rPr>
+      </w:pPr>
+      <w:r>
+        <w:rPr>
+          <w:sz w:val="24"/>
+          <w:szCs w:val="24"/>
+        </w:rPr>
+        <w:t>Have a command window open in the Attacker1/bin/debug folder (with previous results cleared)</w:t>
+      </w:r>
+    </w:p>
+    <w:p>
+      <w:pPr>
+        <w:rPr>
+          <w:b/>
+          <w:sz w:val="24"/>
+          <w:szCs w:val="24"/>
+        </w:rPr>
+      </w:pPr>
+      <w:r>
+        <w:rPr>
+          <w:b/>
+          <w:sz w:val="24"/>
+          <w:szCs w:val="24"/>
+        </w:rPr>
+        <w:t>Coding:</w:t>
+      </w:r>
+    </w:p>
+    <w:p>
+      <w:pPr>
+        <w:pStyle w:val="ListParagraph"/>
+        <w:numPr>
+          <w:ilvl w:val="0"/>
+          <w:numId w:val="1"/>
+        </w:numPr>
+        <w:rPr>
+          <w:i/>
+          <w:sz w:val="24"/>
+          <w:szCs w:val="24"/>
+        </w:rPr>
+      </w:pPr>
+      <w:proofErr w:type="spellStart"/>
+      <w:r>
+        <w:rPr>
+          <w:sz w:val="24"/>
+          <w:szCs w:val="24"/>
+        </w:rPr>
+        <w:t>Utils</w:t>
+      </w:r>
+      <w:proofErr w:type="spellEnd"/>
+      <w:r>
+        <w:rPr>
+          <w:sz w:val="24"/>
+          <w:szCs w:val="24"/>
+        </w:rPr>
+        <w:t>…</w:t>
+      </w:r>
+      <w:proofErr w:type="spellStart"/>
+      <w:r>
+        <w:rPr>
+          <w:sz w:val="24"/>
+          <w:szCs w:val="24"/>
+        </w:rPr>
+        <w:t>QuickCrypto.cs</w:t>
+      </w:r>
+      <w:proofErr w:type="spellEnd"/>
+      <w:r>
+        <w:rPr>
+          <w:sz w:val="24"/>
+          <w:szCs w:val="24"/>
+        </w:rPr>
+        <w:t xml:space="preserve">: </w:t>
+      </w:r>
+      <w:r>
+        <w:rPr>
+          <w:sz w:val="24"/>
+          <w:szCs w:val="24"/>
+        </w:rPr>
+        <w:t>Paste encrypt/decrypt methods</w:t>
+      </w:r>
+      <w:r>
+        <w:rPr>
+          <w:sz w:val="24"/>
+          <w:szCs w:val="24"/>
+        </w:rPr>
+        <w:t xml:space="preserve"> from MSDN. </w:t>
+      </w:r>
+    </w:p>
+    <w:p>
+      <w:pPr>
+        <w:pStyle w:val="ListParagraph"/>
+        <w:numPr>
+          <w:ilvl w:val="1"/>
+          <w:numId w:val="1"/>
+        </w:numPr>
+        <w:rPr>
+          <w:i/>
+          <w:sz w:val="24"/>
+          <w:szCs w:val="24"/>
+        </w:rPr>
+      </w:pPr>
+      <w:r>
+        <w:rPr>
+          <w:i/>
+          <w:sz w:val="24"/>
+          <w:szCs w:val="24"/>
+        </w:rPr>
+        <w:t>Snippet</w:t>
+      </w:r>
+      <w:r>
+        <w:rPr>
+          <w:i/>
+          <w:sz w:val="24"/>
+          <w:szCs w:val="24"/>
+        </w:rPr>
+        <w:t xml:space="preserve">.txt in case internet </w:t>
+      </w:r>
+      <w:r>
+        <w:rPr>
+          <w:i/>
+          <w:sz w:val="24"/>
+          <w:szCs w:val="24"/>
+        </w:rPr>
+        <w:t>is</w:t>
+      </w:r>
+      <w:r>
+        <w:rPr>
+          <w:i/>
+          <w:sz w:val="24"/>
+          <w:szCs w:val="24"/>
+        </w:rPr>
+        <w:t xml:space="preserve"> not up.</w:t>
+      </w:r>
+    </w:p>
+    <w:p>
+      <w:pPr>
+        <w:pStyle w:val="ListParagraph"/>
+        <w:numPr>
+          <w:ilvl w:val="1"/>
+          <w:numId w:val="1"/>
+        </w:numPr>
+        <w:rPr>
+          <w:sz w:val="24"/>
+          <w:szCs w:val="24"/>
+        </w:rPr>
+      </w:pPr>
+      <w:r>
+        <w:rPr>
+          <w:sz w:val="24"/>
+          <w:szCs w:val="24"/>
+        </w:rPr>
+        <w:t>Fix the comment that wraps to two lines</w:t>
+      </w:r>
+    </w:p>
+    <w:p>
+      <w:pPr>
+        <w:pStyle w:val="ListParagraph"/>
+        <w:numPr>
+          <w:ilvl w:val="1"/>
+          <w:numId w:val="1"/>
+        </w:numPr>
+        <w:rPr>
+          <w:sz w:val="24"/>
+          <w:szCs w:val="24"/>
+        </w:rPr>
+      </w:pPr>
+      <w:r>
+        <w:rPr>
+          <w:sz w:val="24"/>
+          <w:szCs w:val="24"/>
+        </w:rPr>
+        <w:t>Make the methods public</w:t>
+      </w:r>
+    </w:p>
+    <w:p>
+      <w:pPr>
+        <w:pStyle w:val="ListParagraph"/>
+        <w:numPr>
+          <w:ilvl w:val="0"/>
+          <w:numId w:val="1"/>
+        </w:numPr>
+        <w:rPr>
+          <w:sz w:val="24"/>
+          <w:szCs w:val="24"/>
+        </w:rPr>
+      </w:pPr>
+      <w:r>
+        <w:rPr>
+          <w:sz w:val="24"/>
+          <w:szCs w:val="24"/>
+        </w:rPr>
+        <w:t>Client…</w:t>
+      </w:r>
+      <w:r>
+        <w:rPr>
+          <w:sz w:val="24"/>
+          <w:szCs w:val="24"/>
+        </w:rPr>
+        <w:t>Form1.cs</w:t>
+      </w:r>
+      <w:r>
+        <w:rPr>
+          <w:sz w:val="24"/>
+          <w:szCs w:val="24"/>
+        </w:rPr>
+        <w:t>:</w:t>
+      </w:r>
+      <w:r>
+        <w:rPr>
+          <w:sz w:val="24"/>
+          <w:szCs w:val="24"/>
+        </w:rPr>
+        <w:t xml:space="preserve"> complete the code</w:t>
+      </w:r>
+      <w:r>
+        <w:rPr>
+          <w:sz w:val="24"/>
+          <w:szCs w:val="24"/>
+        </w:rPr>
+        <w:t xml:space="preserve"> behind the Generate button</w:t>
+      </w:r>
+    </w:p>
+    <w:p>
+      <w:pPr>
+        <w:pStyle w:val="ListParagraph"/>
+        <w:numPr>
+          <w:ilvl w:val="1"/>
+          <w:numId w:val="1"/>
+        </w:numPr>
+        <w:rPr>
+          <w:sz w:val="24"/>
+          <w:szCs w:val="24"/>
+        </w:rPr>
+      </w:pPr>
+      <w:r>
+        <w:rPr>
+          <w:sz w:val="24"/>
+          <w:szCs w:val="24"/>
+        </w:rPr>
+        <w:t>Snippet.txt if you forget</w:t>
+      </w:r>
+    </w:p>
+    <w:p>
+      <w:pPr>
+        <w:pStyle w:val="ListParagraph"/>
+        <w:numPr>
+          <w:ilvl w:val="1"/>
+          <w:numId w:val="1"/>
+        </w:numPr>
+        <w:rPr>
+          <w:sz w:val="24"/>
+          <w:szCs w:val="24"/>
+        </w:rPr>
+      </w:pPr>
+      <w:r>
+        <w:rPr>
+          <w:sz w:val="24"/>
+          <w:szCs w:val="24"/>
+        </w:rPr>
+        <w:t>Hmm, where do we get the IV?</w:t>
+      </w:r>
+      <w:r>
+        <w:rPr>
+          <w:sz w:val="24"/>
+          <w:szCs w:val="24"/>
+        </w:rPr>
+        <w:t xml:space="preserve"> </w:t>
+      </w:r>
+      <w:r>
+        <w:rPr>
+          <w:sz w:val="24"/>
+          <w:szCs w:val="24"/>
+        </w:rPr>
+        <w:t>Refer back to the MSDN</w:t>
+      </w:r>
+      <w:r>
+        <w:rPr>
+          <w:sz w:val="24"/>
+          <w:szCs w:val="24"/>
+        </w:rPr>
+        <w:t>. Not clear how we should handle it.</w:t>
+      </w:r>
+    </w:p>
+    <w:p>
+      <w:pPr>
+        <w:pStyle w:val="ListParagraph"/>
+        <w:numPr>
+          <w:ilvl w:val="1"/>
+          <w:numId w:val="1"/>
+        </w:numPr>
+        <w:rPr>
+          <w:sz w:val="24"/>
+          <w:szCs w:val="24"/>
+        </w:rPr>
+      </w:pPr>
+      <w:r>
+        <w:rPr>
+          <w:sz w:val="24"/>
+          <w:szCs w:val="24"/>
+        </w:rPr>
+        <w:t>Let’s assume it’s like the encryption key and doesn’t change every time</w:t>
+      </w:r>
+    </w:p>
+    <w:p>
+      <w:pPr>
+        <w:pStyle w:val="ListParagraph"/>
+        <w:numPr>
+          <w:ilvl w:val="0"/>
+          <w:numId w:val="1"/>
+        </w:numPr>
+        <w:rPr>
+          <w:sz w:val="24"/>
+          <w:szCs w:val="24"/>
+        </w:rPr>
+      </w:pPr>
+      <w:r>
+        <w:rPr>
+          <w:sz w:val="24"/>
+          <w:szCs w:val="24"/>
+        </w:rPr>
+        <w:t>Run it</w:t>
+      </w:r>
+    </w:p>
+    <w:p>
+      <w:pPr>
+        <w:pStyle w:val="ListParagraph"/>
+        <w:numPr>
+          <w:ilvl w:val="1"/>
+          <w:numId w:val="1"/>
+        </w:numPr>
+        <w:rPr>
+          <w:sz w:val="24"/>
+          <w:szCs w:val="24"/>
+        </w:rPr>
+      </w:pPr>
+      <w:r>
+        <w:rPr>
+          <w:sz w:val="24"/>
+          <w:szCs w:val="24"/>
+        </w:rPr>
+        <w:t>Looks nicely random and unreadable</w:t>
+      </w:r>
+    </w:p>
+    <w:p>
+      <w:pPr>
+        <w:pStyle w:val="ListParagraph"/>
+        <w:numPr>
+          <w:ilvl w:val="2"/>
+          <w:numId w:val="1"/>
+        </w:numPr>
+        <w:rPr>
+          <w:sz w:val="24"/>
+          <w:szCs w:val="24"/>
+        </w:rPr>
+      </w:pPr>
+      <w:r>
+        <w:rPr>
+          <w:sz w:val="24"/>
+          <w:szCs w:val="24"/>
+        </w:rPr>
+        <w:t xml:space="preserve">Size is double since I’m using two hex characters for each byte of the </w:t>
+      </w:r>
+      <w:proofErr w:type="spellStart"/>
+      <w:r>
+        <w:rPr>
+          <w:sz w:val="24"/>
+          <w:szCs w:val="24"/>
+        </w:rPr>
+        <w:t>ciphertext</w:t>
+      </w:r>
+      <w:proofErr w:type="spellEnd"/>
+      <w:r>
+        <w:rPr>
+          <w:sz w:val="24"/>
+          <w:szCs w:val="24"/>
+        </w:rPr>
+        <w:t>. Could have used base64 but let’s keep it simple.</w:t>
+      </w:r>
+    </w:p>
+    <w:p>
+      <w:pPr>
+        <w:pStyle w:val="ListParagraph"/>
+        <w:numPr>
+          <w:ilvl w:val="1"/>
+          <w:numId w:val="1"/>
+        </w:numPr>
+        <w:rPr>
+          <w:sz w:val="24"/>
+          <w:szCs w:val="24"/>
+        </w:rPr>
+      </w:pPr>
+      <w:r>
+        <w:rPr>
+          <w:sz w:val="24"/>
+          <w:szCs w:val="24"/>
+        </w:rPr>
+        <w:t>But wait… notice that when I regenerate the token, only the last block changes</w:t>
+      </w:r>
+    </w:p>
+    <w:p>
+      <w:pPr>
+        <w:pStyle w:val="ListParagraph"/>
+        <w:numPr>
+          <w:ilvl w:val="1"/>
+          <w:numId w:val="1"/>
+        </w:numPr>
+        <w:rPr>
+          <w:sz w:val="24"/>
+          <w:szCs w:val="24"/>
+        </w:rPr>
+      </w:pPr>
+      <w:r>
+        <w:rPr>
+          <w:sz w:val="24"/>
+          <w:szCs w:val="24"/>
+        </w:rPr>
+        <w:t xml:space="preserve">AES is a block cipher, which means it operates on a whole block at a time (16 bytes – 128 bits in this case). </w:t>
+      </w:r>
+    </w:p>
+    <w:p>
+      <w:pPr>
+        <w:pStyle w:val="ListParagraph"/>
+        <w:numPr>
+          <w:ilvl w:val="2"/>
+          <w:numId w:val="1"/>
+        </w:numPr>
+        <w:rPr>
+          <w:sz w:val="24"/>
+          <w:szCs w:val="24"/>
+        </w:rPr>
+      </w:pPr>
+      <w:r>
+        <w:rPr>
+          <w:sz w:val="24"/>
+          <w:szCs w:val="24"/>
+        </w:rPr>
+        <w:t>So you notice that any tiny change in the timestamp portion of the plain text makes that whole block change in unpredictable ways.</w:t>
+      </w:r>
+    </w:p>
+    <w:p>
+      <w:pPr>
+        <w:pStyle w:val="ListParagraph"/>
+        <w:numPr>
+          <w:ilvl w:val="2"/>
+          <w:numId w:val="1"/>
+        </w:numPr>
+        <w:rPr>
+          <w:sz w:val="24"/>
+          <w:szCs w:val="24"/>
+        </w:rPr>
+      </w:pPr>
+      <w:r>
+        <w:rPr>
+          <w:sz w:val="24"/>
+          <w:szCs w:val="24"/>
+        </w:rPr>
+        <w:t>But it does nothing to scramble the earlier blocks that didn’t change. This means our goal of secrecy is a failure, because you can tell if the account numbers are the same on two blocks just by looking at the cipher text.</w:t>
+      </w:r>
+    </w:p>
+    <w:p>
+      <w:pPr>
+        <w:pStyle w:val="ListParagraph"/>
+        <w:numPr>
+          <w:ilvl w:val="2"/>
+          <w:numId w:val="1"/>
+        </w:numPr>
+        <w:rPr>
+          <w:sz w:val="24"/>
+          <w:szCs w:val="24"/>
+        </w:rPr>
+      </w:pPr>
+      <w:r>
+        <w:rPr>
+          <w:sz w:val="24"/>
+          <w:szCs w:val="24"/>
+        </w:rPr>
+        <w:t>Note that a change in the account number causes changes to cascade to the later blocks too. We’ll come back to this later.</w:t>
+      </w:r>
+    </w:p>
+    <w:p>
+      <w:pPr>
+        <w:pStyle w:val="ListParagraph"/>
+        <w:numPr>
+          <w:ilvl w:val="0"/>
+          <w:numId w:val="1"/>
+        </w:numPr>
+        <w:rPr>
+          <w:sz w:val="24"/>
+          <w:szCs w:val="24"/>
+        </w:rPr>
+      </w:pPr>
+      <w:r>
+        <w:rPr>
+          <w:sz w:val="24"/>
+          <w:szCs w:val="24"/>
+        </w:rPr>
+        <w:t xml:space="preserve">Fix to use </w:t>
+      </w:r>
+      <w:proofErr w:type="spellStart"/>
+      <w:r>
+        <w:rPr>
+          <w:sz w:val="24"/>
+          <w:szCs w:val="24"/>
+        </w:rPr>
+        <w:t>QuickCrypto.GetRandomIV</w:t>
+      </w:r>
+      <w:proofErr w:type="spellEnd"/>
+    </w:p>
+    <w:p>
+      <w:pPr>
+        <w:pStyle w:val="ListParagraph"/>
+        <w:numPr>
+          <w:ilvl w:val="1"/>
+          <w:numId w:val="1"/>
+        </w:numPr>
+        <w:rPr>
+          <w:sz w:val="24"/>
+          <w:szCs w:val="24"/>
+        </w:rPr>
+      </w:pPr>
+      <w:r>
+        <w:rPr>
+          <w:sz w:val="24"/>
+          <w:szCs w:val="24"/>
+        </w:rPr>
+        <w:t xml:space="preserve">The IV will be required to decrypt at other end, but it’s not a secret so we’ll just include it as the first block of </w:t>
+      </w:r>
+      <w:proofErr w:type="spellStart"/>
+      <w:r>
+        <w:rPr>
+          <w:sz w:val="24"/>
+          <w:szCs w:val="24"/>
+        </w:rPr>
+        <w:t>ciphertext</w:t>
+      </w:r>
+      <w:proofErr w:type="spellEnd"/>
+      <w:r>
+        <w:rPr>
+          <w:sz w:val="24"/>
+          <w:szCs w:val="24"/>
+        </w:rPr>
+        <w:t xml:space="preserve"> (</w:t>
+      </w:r>
+      <w:r>
+        <w:rPr>
+          <w:b/>
+          <w:sz w:val="24"/>
+          <w:szCs w:val="24"/>
+        </w:rPr>
+        <w:t>don’t forget to add this line</w:t>
+      </w:r>
+      <w:r>
+        <w:rPr>
+          <w:sz w:val="24"/>
+          <w:szCs w:val="24"/>
+        </w:rPr>
+        <w:t>)</w:t>
+      </w:r>
+    </w:p>
+    <w:p>
+      <w:pPr>
+        <w:pStyle w:val="ListParagraph"/>
+        <w:numPr>
+          <w:ilvl w:val="1"/>
+          <w:numId w:val="1"/>
+        </w:numPr>
+        <w:rPr>
+          <w:sz w:val="24"/>
+          <w:szCs w:val="24"/>
+        </w:rPr>
+      </w:pPr>
+      <w:r>
+        <w:rPr>
+          <w:sz w:val="24"/>
+          <w:szCs w:val="24"/>
+        </w:rPr>
+        <w:t>Now the whole thing changes every time even if the plaintext didn’t change</w:t>
       </w:r>
     </w:p>
     <w:p>
@@ -890,6 +903,7 @@
           <w:sz w:val="24"/>
           <w:szCs w:val="24"/>
         </w:rPr>
+        <w:lastRenderedPageBreak/>
         <w:t>Run the padding oracle attack</w:t>
       </w:r>
     </w:p>
@@ -911,7 +925,6 @@
           <w:sz w:val="24"/>
           <w:szCs w:val="24"/>
         </w:rPr>
-        <w:lastRenderedPageBreak/>
         <w:t>Run the CBC-R forge utility</w:t>
       </w:r>
     </w:p>

</xml_diff>